<commit_message>
Using IBM SPSS - Bayesian Learning
</commit_message>
<xml_diff>
--- a/Assignment_08/DM_Assignment08_PiyushGarewal.docx
+++ b/Assignment_08/DM_Assignment08_PiyushGarewal.docx
@@ -1,6 +1,6 @@
 
 <file path=word/document.xml><?xml version="1.0" encoding="utf-8"?>
-<w:document xmlns:wpc="http://schemas.microsoft.com/office/word/2010/wordprocessingCanvas" xmlns:cx="http://schemas.microsoft.com/office/drawing/2014/chartex" xmlns:cx1="http://schemas.microsoft.com/office/drawing/2015/9/8/chartex" xmlns:cx2="http://schemas.microsoft.com/office/drawing/2015/10/21/chartex" xmlns:cx3="http://schemas.microsoft.com/office/drawing/2016/5/9/chartex" xmlns:cx4="http://schemas.microsoft.com/office/drawing/2016/5/10/chartex" xmlns:cx5="http://schemas.microsoft.com/office/drawing/2016/5/11/chartex" xmlns:cx6="http://schemas.microsoft.com/office/drawing/2016/5/12/chartex" xmlns:cx7="http://schemas.microsoft.com/office/drawing/2016/5/13/chartex" xmlns:cx8="http://schemas.microsoft.com/office/drawing/2016/5/14/chartex" xmlns:mc="http://schemas.openxmlformats.org/markup-compatibility/2006" xmlns:aink="http://schemas.microsoft.com/office/drawing/2016/ink" xmlns:am3d="http://schemas.microsoft.com/office/drawing/2017/model3d" xmlns:o="urn:schemas-microsoft-com:office:office" xmlns:r="http://schemas.openxmlformats.org/officeDocument/2006/relationships" xmlns:m="http://schemas.openxmlformats.org/officeDocument/2006/math" xmlns:v="urn:schemas-microsoft-com:vml" xmlns:wp14="http://schemas.microsoft.com/office/word/2010/wordprocessingDrawing" xmlns:wp="http://schemas.openxmlformats.org/drawingml/2006/wordprocessingDrawing" xmlns:w10="urn:schemas-microsoft-com:office:word" xmlns:w="http://schemas.openxmlformats.org/wordprocessingml/2006/main" xmlns:w14="http://schemas.microsoft.com/office/word/2010/wordml" xmlns:w15="http://schemas.microsoft.com/office/word/2012/wordml" xmlns:w16cid="http://schemas.microsoft.com/office/word/2016/wordml/cid" xmlns:w16se="http://schemas.microsoft.com/office/word/2015/wordml/symex" xmlns:wpg="http://schemas.microsoft.com/office/word/2010/wordprocessingGroup" xmlns:wpi="http://schemas.microsoft.com/office/word/2010/wordprocessingInk" xmlns:wne="http://schemas.microsoft.com/office/word/2006/wordml" xmlns:wps="http://schemas.microsoft.com/office/word/2010/wordprocessingShape" mc:Ignorable="w14 w15 w16se w16cid wp14">
+<w:document xmlns:wpc="http://schemas.microsoft.com/office/word/2010/wordprocessingCanvas" xmlns:cx="http://schemas.microsoft.com/office/drawing/2014/chartex" xmlns:cx1="http://schemas.microsoft.com/office/drawing/2015/9/8/chartex" xmlns:cx2="http://schemas.microsoft.com/office/drawing/2015/10/21/chartex" xmlns:cx3="http://schemas.microsoft.com/office/drawing/2016/5/9/chartex" xmlns:cx4="http://schemas.microsoft.com/office/drawing/2016/5/10/chartex" xmlns:cx5="http://schemas.microsoft.com/office/drawing/2016/5/11/chartex" xmlns:cx6="http://schemas.microsoft.com/office/drawing/2016/5/12/chartex" xmlns:cx7="http://schemas.microsoft.com/office/drawing/2016/5/13/chartex" xmlns:cx8="http://schemas.microsoft.com/office/drawing/2016/5/14/chartex" xmlns:mc="http://schemas.openxmlformats.org/markup-compatibility/2006" xmlns:aink="http://schemas.microsoft.com/office/drawing/2016/ink" xmlns:am3d="http://schemas.microsoft.com/office/drawing/2017/model3d" xmlns:o="urn:schemas-microsoft-com:office:office" xmlns:r="http://schemas.openxmlformats.org/officeDocument/2006/relationships" xmlns:m="http://schemas.openxmlformats.org/officeDocument/2006/math" xmlns:v="urn:schemas-microsoft-com:vml" xmlns:wp14="http://schemas.microsoft.com/office/word/2010/wordprocessingDrawing" xmlns:wp="http://schemas.openxmlformats.org/drawingml/2006/wordprocessingDrawing" xmlns:w10="urn:schemas-microsoft-com:office:word" xmlns:w="http://schemas.openxmlformats.org/wordprocessingml/2006/main" xmlns:w14="http://schemas.microsoft.com/office/word/2010/wordml" xmlns:w15="http://schemas.microsoft.com/office/word/2012/wordml" xmlns:w16cex="http://schemas.microsoft.com/office/word/2018/wordml/cex" xmlns:w16cid="http://schemas.microsoft.com/office/word/2016/wordml/cid" xmlns:w16="http://schemas.microsoft.com/office/word/2018/wordml" xmlns:w16se="http://schemas.microsoft.com/office/word/2015/wordml/symex" xmlns:wpg="http://schemas.microsoft.com/office/word/2010/wordprocessingGroup" xmlns:wpi="http://schemas.microsoft.com/office/word/2010/wordprocessingInk" xmlns:wne="http://schemas.microsoft.com/office/word/2006/wordml" xmlns:wps="http://schemas.microsoft.com/office/word/2010/wordprocessingShape" mc:Ignorable="w14 w15 w16se w16cid w16 w16cex wp14">
   <w:body>
     <w:p>
       <w:pPr>
@@ -23,16 +23,7 @@
           <w:szCs w:val="24"/>
           <w:lang w:eastAsia="zh-CN"/>
         </w:rPr>
-        <w:t>A</w:t>
-      </w:r>
-      <w:r>
-        <w:rPr>
-          <w:rFonts w:ascii="Times New Roman" w:eastAsiaTheme="minorEastAsia" w:hAnsi="Times New Roman" w:cs="Times New Roman"/>
-          <w:sz w:val="24"/>
-          <w:szCs w:val="24"/>
-          <w:lang w:eastAsia="zh-CN"/>
-        </w:rPr>
-        <w:t xml:space="preserve">s a consultant </w:t>
+        <w:t xml:space="preserve">As a consultant </w:t>
       </w:r>
       <w:r>
         <w:rPr>
@@ -50,61 +41,7 @@
           <w:szCs w:val="24"/>
           <w:lang w:eastAsia="zh-CN"/>
         </w:rPr>
-        <w:t>to analyze the data from a contraceptive prevalence survey.</w:t>
-      </w:r>
-      <w:r>
-        <w:rPr>
-          <w:rFonts w:ascii="Times New Roman" w:eastAsiaTheme="minorEastAsia" w:hAnsi="Times New Roman" w:cs="Times New Roman"/>
-          <w:sz w:val="24"/>
-          <w:szCs w:val="24"/>
-          <w:lang w:eastAsia="zh-CN"/>
-        </w:rPr>
-        <w:t xml:space="preserve"> </w:t>
-      </w:r>
-      <w:r>
-        <w:rPr>
-          <w:rFonts w:ascii="Times New Roman" w:eastAsiaTheme="minorEastAsia" w:hAnsi="Times New Roman" w:cs="Times New Roman"/>
-          <w:sz w:val="24"/>
-          <w:szCs w:val="24"/>
-          <w:lang w:eastAsia="zh-CN"/>
-        </w:rPr>
-        <w:t>The samples are married women who were either not pregnant or do not know if they</w:t>
-      </w:r>
-      <w:r>
-        <w:rPr>
-          <w:rFonts w:ascii="Times New Roman" w:eastAsiaTheme="minorEastAsia" w:hAnsi="Times New Roman" w:cs="Times New Roman"/>
-          <w:sz w:val="24"/>
-          <w:szCs w:val="24"/>
-          <w:lang w:eastAsia="zh-CN"/>
-        </w:rPr>
-        <w:t xml:space="preserve"> </w:t>
-      </w:r>
-      <w:r>
-        <w:rPr>
-          <w:rFonts w:ascii="Times New Roman" w:eastAsiaTheme="minorEastAsia" w:hAnsi="Times New Roman" w:cs="Times New Roman"/>
-          <w:sz w:val="24"/>
-          <w:szCs w:val="24"/>
-          <w:lang w:eastAsia="zh-CN"/>
-        </w:rPr>
-        <w:t>were at the time of interview. The problem is to predict the use of contraceptive method</w:t>
-      </w:r>
-      <w:r>
-        <w:rPr>
-          <w:rFonts w:ascii="Times New Roman" w:eastAsiaTheme="minorEastAsia" w:hAnsi="Times New Roman" w:cs="Times New Roman"/>
-          <w:sz w:val="24"/>
-          <w:szCs w:val="24"/>
-          <w:lang w:eastAsia="zh-CN"/>
-        </w:rPr>
-        <w:t xml:space="preserve"> </w:t>
-      </w:r>
-      <w:r>
-        <w:rPr>
-          <w:rFonts w:ascii="Times New Roman" w:eastAsiaTheme="minorEastAsia" w:hAnsi="Times New Roman" w:cs="Times New Roman"/>
-          <w:sz w:val="24"/>
-          <w:szCs w:val="24"/>
-          <w:lang w:eastAsia="zh-CN"/>
-        </w:rPr>
-        <w:t>(Yes, No) of a woman based on her demographic and socio-economic characteristics</w:t>
+        <w:t>to analyze the data from a contraceptive prevalence survey. The samples are married women who were either not pregnant or do not know if they were at the time of interview. The problem is to predict the use of contraceptive method (Yes, No) of a woman based on her demographic and socio-economic characteristics</w:t>
       </w:r>
       <w:r>
         <w:rPr>
@@ -3500,7 +3437,6 @@
           <w:lang w:eastAsia="zh-CN"/>
         </w:rPr>
       </w:pPr>
-      <w:bookmarkStart w:id="0" w:name="_GoBack"/>
       <w:r>
         <w:rPr>
           <w:rFonts w:eastAsiaTheme="minorEastAsia" w:cstheme="minorHAnsi"/>
@@ -3519,7 +3455,6 @@
         </w:rPr>
         <w:t xml:space="preserve"> Probabilities tables:</w:t>
       </w:r>
-      <w:bookmarkEnd w:id="0"/>
     </w:p>
     <w:tbl>
       <w:tblPr>
@@ -3967,23 +3902,13 @@
                 <w:lang w:eastAsia="zh-CN"/>
               </w:rPr>
             </w:pPr>
-            <w:proofErr w:type="gramStart"/>
-            <w:r>
-              <w:rPr>
-                <w:rFonts w:ascii="Calibri" w:eastAsia="Times New Roman" w:hAnsi="Calibri" w:cs="Calibri"/>
-                <w:color w:val="000000"/>
-                <w:lang w:eastAsia="zh-CN"/>
-              </w:rPr>
-              <w:t>P(</w:t>
-            </w:r>
-            <w:proofErr w:type="gramEnd"/>
-            <w:r>
-              <w:rPr>
-                <w:rFonts w:ascii="Calibri" w:eastAsia="Times New Roman" w:hAnsi="Calibri" w:cs="Calibri"/>
-                <w:color w:val="000000"/>
-                <w:lang w:eastAsia="zh-CN"/>
-              </w:rPr>
-              <w:t>20-29)</w:t>
+            <w:r>
+              <w:rPr>
+                <w:rFonts w:ascii="Calibri" w:eastAsia="Times New Roman" w:hAnsi="Calibri" w:cs="Calibri"/>
+                <w:color w:val="000000"/>
+                <w:lang w:eastAsia="zh-CN"/>
+              </w:rPr>
+              <w:t>P(20-29)</w:t>
             </w:r>
           </w:p>
         </w:tc>
@@ -4070,23 +3995,13 @@
                 <w:lang w:eastAsia="zh-CN"/>
               </w:rPr>
             </w:pPr>
-            <w:proofErr w:type="gramStart"/>
-            <w:r>
-              <w:rPr>
-                <w:rFonts w:ascii="Calibri" w:eastAsia="Times New Roman" w:hAnsi="Calibri" w:cs="Calibri"/>
-                <w:color w:val="000000"/>
-                <w:lang w:eastAsia="zh-CN"/>
-              </w:rPr>
-              <w:t>P(</w:t>
-            </w:r>
-            <w:proofErr w:type="gramEnd"/>
-            <w:r>
-              <w:rPr>
-                <w:rFonts w:ascii="Calibri" w:eastAsia="Times New Roman" w:hAnsi="Calibri" w:cs="Calibri"/>
-                <w:color w:val="000000"/>
-                <w:lang w:eastAsia="zh-CN"/>
-              </w:rPr>
-              <w:t>20-29| Yes)</w:t>
+            <w:r>
+              <w:rPr>
+                <w:rFonts w:ascii="Calibri" w:eastAsia="Times New Roman" w:hAnsi="Calibri" w:cs="Calibri"/>
+                <w:color w:val="000000"/>
+                <w:lang w:eastAsia="zh-CN"/>
+              </w:rPr>
+              <w:t>P(20-29| Yes)</w:t>
             </w:r>
           </w:p>
         </w:tc>
@@ -4287,23 +4202,13 @@
                 <w:lang w:eastAsia="zh-CN"/>
               </w:rPr>
             </w:pPr>
-            <w:proofErr w:type="gramStart"/>
-            <w:r>
-              <w:rPr>
-                <w:rFonts w:ascii="Calibri" w:eastAsia="Times New Roman" w:hAnsi="Calibri" w:cs="Calibri"/>
-                <w:color w:val="000000"/>
-                <w:lang w:eastAsia="zh-CN"/>
-              </w:rPr>
-              <w:t>P(</w:t>
-            </w:r>
-            <w:proofErr w:type="gramEnd"/>
-            <w:r>
-              <w:rPr>
-                <w:rFonts w:ascii="Calibri" w:eastAsia="Times New Roman" w:hAnsi="Calibri" w:cs="Calibri"/>
-                <w:color w:val="000000"/>
-                <w:lang w:eastAsia="zh-CN"/>
-              </w:rPr>
-              <w:t>30-39)</w:t>
+            <w:r>
+              <w:rPr>
+                <w:rFonts w:ascii="Calibri" w:eastAsia="Times New Roman" w:hAnsi="Calibri" w:cs="Calibri"/>
+                <w:color w:val="000000"/>
+                <w:lang w:eastAsia="zh-CN"/>
+              </w:rPr>
+              <w:t>P(30-39)</w:t>
             </w:r>
           </w:p>
         </w:tc>
@@ -4390,23 +4295,13 @@
                 <w:lang w:eastAsia="zh-CN"/>
               </w:rPr>
             </w:pPr>
-            <w:proofErr w:type="gramStart"/>
-            <w:r>
-              <w:rPr>
-                <w:rFonts w:ascii="Calibri" w:eastAsia="Times New Roman" w:hAnsi="Calibri" w:cs="Calibri"/>
-                <w:color w:val="000000"/>
-                <w:lang w:eastAsia="zh-CN"/>
-              </w:rPr>
-              <w:t>P(</w:t>
-            </w:r>
-            <w:proofErr w:type="gramEnd"/>
-            <w:r>
-              <w:rPr>
-                <w:rFonts w:ascii="Calibri" w:eastAsia="Times New Roman" w:hAnsi="Calibri" w:cs="Calibri"/>
-                <w:color w:val="000000"/>
-                <w:lang w:eastAsia="zh-CN"/>
-              </w:rPr>
-              <w:t>30-39| Yes)</w:t>
+            <w:r>
+              <w:rPr>
+                <w:rFonts w:ascii="Calibri" w:eastAsia="Times New Roman" w:hAnsi="Calibri" w:cs="Calibri"/>
+                <w:color w:val="000000"/>
+                <w:lang w:eastAsia="zh-CN"/>
+              </w:rPr>
+              <w:t>P(30-39| Yes)</w:t>
             </w:r>
           </w:p>
         </w:tc>
@@ -4607,23 +4502,13 @@
                 <w:lang w:eastAsia="zh-CN"/>
               </w:rPr>
             </w:pPr>
-            <w:proofErr w:type="gramStart"/>
-            <w:r>
-              <w:rPr>
-                <w:rFonts w:ascii="Calibri" w:eastAsia="Times New Roman" w:hAnsi="Calibri" w:cs="Calibri"/>
-                <w:color w:val="000000"/>
-                <w:lang w:eastAsia="zh-CN"/>
-              </w:rPr>
-              <w:t>P(</w:t>
-            </w:r>
-            <w:proofErr w:type="gramEnd"/>
-            <w:r>
-              <w:rPr>
-                <w:rFonts w:ascii="Calibri" w:eastAsia="Times New Roman" w:hAnsi="Calibri" w:cs="Calibri"/>
-                <w:color w:val="000000"/>
-                <w:lang w:eastAsia="zh-CN"/>
-              </w:rPr>
-              <w:t>40 or more)</w:t>
+            <w:r>
+              <w:rPr>
+                <w:rFonts w:ascii="Calibri" w:eastAsia="Times New Roman" w:hAnsi="Calibri" w:cs="Calibri"/>
+                <w:color w:val="000000"/>
+                <w:lang w:eastAsia="zh-CN"/>
+              </w:rPr>
+              <w:t>P(40 or more)</w:t>
             </w:r>
           </w:p>
         </w:tc>
@@ -4710,23 +4595,13 @@
                 <w:lang w:eastAsia="zh-CN"/>
               </w:rPr>
             </w:pPr>
-            <w:proofErr w:type="gramStart"/>
-            <w:r>
-              <w:rPr>
-                <w:rFonts w:ascii="Calibri" w:eastAsia="Times New Roman" w:hAnsi="Calibri" w:cs="Calibri"/>
-                <w:color w:val="000000"/>
-                <w:lang w:eastAsia="zh-CN"/>
-              </w:rPr>
-              <w:t>P(</w:t>
-            </w:r>
-            <w:proofErr w:type="gramEnd"/>
-            <w:r>
-              <w:rPr>
-                <w:rFonts w:ascii="Calibri" w:eastAsia="Times New Roman" w:hAnsi="Calibri" w:cs="Calibri"/>
-                <w:color w:val="000000"/>
-                <w:lang w:eastAsia="zh-CN"/>
-              </w:rPr>
-              <w:t>$0 or more| Yes)</w:t>
+            <w:r>
+              <w:rPr>
+                <w:rFonts w:ascii="Calibri" w:eastAsia="Times New Roman" w:hAnsi="Calibri" w:cs="Calibri"/>
+                <w:color w:val="000000"/>
+                <w:lang w:eastAsia="zh-CN"/>
+              </w:rPr>
+              <w:t>P($0 or more| Yes)</w:t>
             </w:r>
           </w:p>
         </w:tc>
@@ -5194,23 +5069,13 @@
                 <w:lang w:eastAsia="zh-CN"/>
               </w:rPr>
             </w:pPr>
-            <w:proofErr w:type="gramStart"/>
-            <w:r>
-              <w:rPr>
-                <w:rFonts w:ascii="Calibri" w:eastAsia="Times New Roman" w:hAnsi="Calibri" w:cs="Calibri"/>
-                <w:color w:val="000000"/>
-                <w:lang w:eastAsia="zh-CN"/>
-              </w:rPr>
-              <w:t>P(</w:t>
-            </w:r>
-            <w:proofErr w:type="gramEnd"/>
-            <w:r>
-              <w:rPr>
-                <w:rFonts w:ascii="Calibri" w:eastAsia="Times New Roman" w:hAnsi="Calibri" w:cs="Calibri"/>
-                <w:color w:val="000000"/>
-                <w:lang w:eastAsia="zh-CN"/>
-              </w:rPr>
-              <w:t>0)</w:t>
+            <w:r>
+              <w:rPr>
+                <w:rFonts w:ascii="Calibri" w:eastAsia="Times New Roman" w:hAnsi="Calibri" w:cs="Calibri"/>
+                <w:color w:val="000000"/>
+                <w:lang w:eastAsia="zh-CN"/>
+              </w:rPr>
+              <w:t>P(0)</w:t>
             </w:r>
           </w:p>
         </w:tc>
@@ -5297,23 +5162,13 @@
                 <w:lang w:eastAsia="zh-CN"/>
               </w:rPr>
             </w:pPr>
-            <w:proofErr w:type="gramStart"/>
-            <w:r>
-              <w:rPr>
-                <w:rFonts w:ascii="Calibri" w:eastAsia="Times New Roman" w:hAnsi="Calibri" w:cs="Calibri"/>
-                <w:color w:val="000000"/>
-                <w:lang w:eastAsia="zh-CN"/>
-              </w:rPr>
-              <w:t>P(</w:t>
-            </w:r>
-            <w:proofErr w:type="gramEnd"/>
-            <w:r>
-              <w:rPr>
-                <w:rFonts w:ascii="Calibri" w:eastAsia="Times New Roman" w:hAnsi="Calibri" w:cs="Calibri"/>
-                <w:color w:val="000000"/>
-                <w:lang w:eastAsia="zh-CN"/>
-              </w:rPr>
-              <w:t>0| Yes)</w:t>
+            <w:r>
+              <w:rPr>
+                <w:rFonts w:ascii="Calibri" w:eastAsia="Times New Roman" w:hAnsi="Calibri" w:cs="Calibri"/>
+                <w:color w:val="000000"/>
+                <w:lang w:eastAsia="zh-CN"/>
+              </w:rPr>
+              <w:t>P(0| Yes)</w:t>
             </w:r>
           </w:p>
         </w:tc>
@@ -5514,23 +5369,13 @@
                 <w:lang w:eastAsia="zh-CN"/>
               </w:rPr>
             </w:pPr>
-            <w:proofErr w:type="gramStart"/>
-            <w:r>
-              <w:rPr>
-                <w:rFonts w:ascii="Calibri" w:eastAsia="Times New Roman" w:hAnsi="Calibri" w:cs="Calibri"/>
-                <w:color w:val="000000"/>
-                <w:lang w:eastAsia="zh-CN"/>
-              </w:rPr>
-              <w:t>P(</w:t>
-            </w:r>
-            <w:proofErr w:type="gramEnd"/>
-            <w:r>
-              <w:rPr>
-                <w:rFonts w:ascii="Calibri" w:eastAsia="Times New Roman" w:hAnsi="Calibri" w:cs="Calibri"/>
-                <w:color w:val="000000"/>
-                <w:lang w:eastAsia="zh-CN"/>
-              </w:rPr>
-              <w:t>1-2)</w:t>
+            <w:r>
+              <w:rPr>
+                <w:rFonts w:ascii="Calibri" w:eastAsia="Times New Roman" w:hAnsi="Calibri" w:cs="Calibri"/>
+                <w:color w:val="000000"/>
+                <w:lang w:eastAsia="zh-CN"/>
+              </w:rPr>
+              <w:t>P(1-2)</w:t>
             </w:r>
           </w:p>
         </w:tc>
@@ -5617,23 +5462,13 @@
                 <w:lang w:eastAsia="zh-CN"/>
               </w:rPr>
             </w:pPr>
-            <w:proofErr w:type="gramStart"/>
-            <w:r>
-              <w:rPr>
-                <w:rFonts w:ascii="Calibri" w:eastAsia="Times New Roman" w:hAnsi="Calibri" w:cs="Calibri"/>
-                <w:color w:val="000000"/>
-                <w:lang w:eastAsia="zh-CN"/>
-              </w:rPr>
-              <w:t>P(</w:t>
-            </w:r>
-            <w:proofErr w:type="gramEnd"/>
-            <w:r>
-              <w:rPr>
-                <w:rFonts w:ascii="Calibri" w:eastAsia="Times New Roman" w:hAnsi="Calibri" w:cs="Calibri"/>
-                <w:color w:val="000000"/>
-                <w:lang w:eastAsia="zh-CN"/>
-              </w:rPr>
-              <w:t>1-2 | Yes)</w:t>
+            <w:r>
+              <w:rPr>
+                <w:rFonts w:ascii="Calibri" w:eastAsia="Times New Roman" w:hAnsi="Calibri" w:cs="Calibri"/>
+                <w:color w:val="000000"/>
+                <w:lang w:eastAsia="zh-CN"/>
+              </w:rPr>
+              <w:t>P(1-2 | Yes)</w:t>
             </w:r>
           </w:p>
         </w:tc>
@@ -5834,23 +5669,13 @@
                 <w:lang w:eastAsia="zh-CN"/>
               </w:rPr>
             </w:pPr>
-            <w:proofErr w:type="gramStart"/>
-            <w:r>
-              <w:rPr>
-                <w:rFonts w:ascii="Calibri" w:eastAsia="Times New Roman" w:hAnsi="Calibri" w:cs="Calibri"/>
-                <w:color w:val="000000"/>
-                <w:lang w:eastAsia="zh-CN"/>
-              </w:rPr>
-              <w:t>P(</w:t>
-            </w:r>
-            <w:proofErr w:type="gramEnd"/>
-            <w:r>
-              <w:rPr>
-                <w:rFonts w:ascii="Calibri" w:eastAsia="Times New Roman" w:hAnsi="Calibri" w:cs="Calibri"/>
-                <w:color w:val="000000"/>
-                <w:lang w:eastAsia="zh-CN"/>
-              </w:rPr>
-              <w:t>3 or more)</w:t>
+            <w:r>
+              <w:rPr>
+                <w:rFonts w:ascii="Calibri" w:eastAsia="Times New Roman" w:hAnsi="Calibri" w:cs="Calibri"/>
+                <w:color w:val="000000"/>
+                <w:lang w:eastAsia="zh-CN"/>
+              </w:rPr>
+              <w:t>P(3 or more)</w:t>
             </w:r>
           </w:p>
         </w:tc>
@@ -5937,23 +5762,13 @@
                 <w:lang w:eastAsia="zh-CN"/>
               </w:rPr>
             </w:pPr>
-            <w:proofErr w:type="gramStart"/>
-            <w:r>
-              <w:rPr>
-                <w:rFonts w:ascii="Calibri" w:eastAsia="Times New Roman" w:hAnsi="Calibri" w:cs="Calibri"/>
-                <w:color w:val="000000"/>
-                <w:lang w:eastAsia="zh-CN"/>
-              </w:rPr>
-              <w:t>P(</w:t>
-            </w:r>
-            <w:proofErr w:type="gramEnd"/>
-            <w:r>
-              <w:rPr>
-                <w:rFonts w:ascii="Calibri" w:eastAsia="Times New Roman" w:hAnsi="Calibri" w:cs="Calibri"/>
-                <w:color w:val="000000"/>
-                <w:lang w:eastAsia="zh-CN"/>
-              </w:rPr>
-              <w:t xml:space="preserve">3 or </w:t>
+            <w:r>
+              <w:rPr>
+                <w:rFonts w:ascii="Calibri" w:eastAsia="Times New Roman" w:hAnsi="Calibri" w:cs="Calibri"/>
+                <w:color w:val="000000"/>
+                <w:lang w:eastAsia="zh-CN"/>
+              </w:rPr>
+              <w:t xml:space="preserve">P(3 or </w:t>
             </w:r>
             <w:proofErr w:type="spellStart"/>
             <w:r>
@@ -7883,23 +7698,13 @@
                 <w:lang w:eastAsia="zh-CN"/>
               </w:rPr>
             </w:pPr>
-            <w:proofErr w:type="gramStart"/>
-            <w:r>
-              <w:rPr>
-                <w:rFonts w:ascii="Calibri" w:eastAsia="Times New Roman" w:hAnsi="Calibri" w:cs="Calibri"/>
-                <w:color w:val="000000"/>
-                <w:lang w:eastAsia="zh-CN"/>
-              </w:rPr>
-              <w:t>P(</w:t>
-            </w:r>
-            <w:proofErr w:type="gramEnd"/>
-            <w:r>
-              <w:rPr>
-                <w:rFonts w:ascii="Calibri" w:eastAsia="Times New Roman" w:hAnsi="Calibri" w:cs="Calibri"/>
-                <w:color w:val="000000"/>
-                <w:lang w:eastAsia="zh-CN"/>
-              </w:rPr>
-              <w:t>20-29| Yes)</w:t>
+            <w:r>
+              <w:rPr>
+                <w:rFonts w:ascii="Calibri" w:eastAsia="Times New Roman" w:hAnsi="Calibri" w:cs="Calibri"/>
+                <w:color w:val="000000"/>
+                <w:lang w:eastAsia="zh-CN"/>
+              </w:rPr>
+              <w:t>P(20-29| Yes)</w:t>
             </w:r>
           </w:p>
         </w:tc>
@@ -7986,23 +7791,13 @@
                 <w:lang w:eastAsia="zh-CN"/>
               </w:rPr>
             </w:pPr>
-            <w:proofErr w:type="gramStart"/>
-            <w:r>
-              <w:rPr>
-                <w:rFonts w:ascii="Calibri" w:eastAsia="Times New Roman" w:hAnsi="Calibri" w:cs="Calibri"/>
-                <w:color w:val="000000"/>
-                <w:lang w:eastAsia="zh-CN"/>
-              </w:rPr>
-              <w:t>P(</w:t>
-            </w:r>
-            <w:proofErr w:type="gramEnd"/>
-            <w:r>
-              <w:rPr>
-                <w:rFonts w:ascii="Calibri" w:eastAsia="Times New Roman" w:hAnsi="Calibri" w:cs="Calibri"/>
-                <w:color w:val="000000"/>
-                <w:lang w:eastAsia="zh-CN"/>
-              </w:rPr>
-              <w:t>20-29| No)</w:t>
+            <w:r>
+              <w:rPr>
+                <w:rFonts w:ascii="Calibri" w:eastAsia="Times New Roman" w:hAnsi="Calibri" w:cs="Calibri"/>
+                <w:color w:val="000000"/>
+                <w:lang w:eastAsia="zh-CN"/>
+              </w:rPr>
+              <w:t>P(20-29| No)</w:t>
             </w:r>
           </w:p>
         </w:tc>
@@ -8068,23 +7863,13 @@
                 <w:lang w:eastAsia="zh-CN"/>
               </w:rPr>
             </w:pPr>
-            <w:proofErr w:type="gramStart"/>
-            <w:r>
-              <w:rPr>
-                <w:rFonts w:ascii="Calibri" w:eastAsia="Times New Roman" w:hAnsi="Calibri" w:cs="Calibri"/>
-                <w:color w:val="000000"/>
-                <w:lang w:eastAsia="zh-CN"/>
-              </w:rPr>
-              <w:t>P(</w:t>
-            </w:r>
-            <w:proofErr w:type="gramEnd"/>
-            <w:r>
-              <w:rPr>
-                <w:rFonts w:ascii="Calibri" w:eastAsia="Times New Roman" w:hAnsi="Calibri" w:cs="Calibri"/>
-                <w:color w:val="000000"/>
-                <w:lang w:eastAsia="zh-CN"/>
-              </w:rPr>
-              <w:t>30-39| Yes)</w:t>
+            <w:r>
+              <w:rPr>
+                <w:rFonts w:ascii="Calibri" w:eastAsia="Times New Roman" w:hAnsi="Calibri" w:cs="Calibri"/>
+                <w:color w:val="000000"/>
+                <w:lang w:eastAsia="zh-CN"/>
+              </w:rPr>
+              <w:t>P(30-39| Yes)</w:t>
             </w:r>
           </w:p>
         </w:tc>
@@ -8171,23 +7956,13 @@
                 <w:lang w:eastAsia="zh-CN"/>
               </w:rPr>
             </w:pPr>
-            <w:proofErr w:type="gramStart"/>
-            <w:r>
-              <w:rPr>
-                <w:rFonts w:ascii="Calibri" w:eastAsia="Times New Roman" w:hAnsi="Calibri" w:cs="Calibri"/>
-                <w:color w:val="000000"/>
-                <w:lang w:eastAsia="zh-CN"/>
-              </w:rPr>
-              <w:t>P(</w:t>
-            </w:r>
-            <w:proofErr w:type="gramEnd"/>
-            <w:r>
-              <w:rPr>
-                <w:rFonts w:ascii="Calibri" w:eastAsia="Times New Roman" w:hAnsi="Calibri" w:cs="Calibri"/>
-                <w:color w:val="000000"/>
-                <w:lang w:eastAsia="zh-CN"/>
-              </w:rPr>
-              <w:t>30-39| No)</w:t>
+            <w:r>
+              <w:rPr>
+                <w:rFonts w:ascii="Calibri" w:eastAsia="Times New Roman" w:hAnsi="Calibri" w:cs="Calibri"/>
+                <w:color w:val="000000"/>
+                <w:lang w:eastAsia="zh-CN"/>
+              </w:rPr>
+              <w:t>P(30-39| No)</w:t>
             </w:r>
           </w:p>
         </w:tc>
@@ -8253,23 +8028,13 @@
                 <w:lang w:eastAsia="zh-CN"/>
               </w:rPr>
             </w:pPr>
-            <w:proofErr w:type="gramStart"/>
-            <w:r>
-              <w:rPr>
-                <w:rFonts w:ascii="Calibri" w:eastAsia="Times New Roman" w:hAnsi="Calibri" w:cs="Calibri"/>
-                <w:color w:val="000000"/>
-                <w:lang w:eastAsia="zh-CN"/>
-              </w:rPr>
-              <w:t>P(</w:t>
-            </w:r>
-            <w:proofErr w:type="gramEnd"/>
-            <w:r>
-              <w:rPr>
-                <w:rFonts w:ascii="Calibri" w:eastAsia="Times New Roman" w:hAnsi="Calibri" w:cs="Calibri"/>
-                <w:color w:val="000000"/>
-                <w:lang w:eastAsia="zh-CN"/>
-              </w:rPr>
-              <w:t>$0 or more| Yes)</w:t>
+            <w:r>
+              <w:rPr>
+                <w:rFonts w:ascii="Calibri" w:eastAsia="Times New Roman" w:hAnsi="Calibri" w:cs="Calibri"/>
+                <w:color w:val="000000"/>
+                <w:lang w:eastAsia="zh-CN"/>
+              </w:rPr>
+              <w:t>P($0 or more| Yes)</w:t>
             </w:r>
           </w:p>
         </w:tc>
@@ -8356,23 +8121,13 @@
                 <w:lang w:eastAsia="zh-CN"/>
               </w:rPr>
             </w:pPr>
-            <w:proofErr w:type="gramStart"/>
-            <w:r>
-              <w:rPr>
-                <w:rFonts w:ascii="Calibri" w:eastAsia="Times New Roman" w:hAnsi="Calibri" w:cs="Calibri"/>
-                <w:color w:val="000000"/>
-                <w:lang w:eastAsia="zh-CN"/>
-              </w:rPr>
-              <w:t>P(</w:t>
-            </w:r>
-            <w:proofErr w:type="gramEnd"/>
-            <w:r>
-              <w:rPr>
-                <w:rFonts w:ascii="Calibri" w:eastAsia="Times New Roman" w:hAnsi="Calibri" w:cs="Calibri"/>
-                <w:color w:val="000000"/>
-                <w:lang w:eastAsia="zh-CN"/>
-              </w:rPr>
-              <w:t>$0 or more| No)</w:t>
+            <w:r>
+              <w:rPr>
+                <w:rFonts w:ascii="Calibri" w:eastAsia="Times New Roman" w:hAnsi="Calibri" w:cs="Calibri"/>
+                <w:color w:val="000000"/>
+                <w:lang w:eastAsia="zh-CN"/>
+              </w:rPr>
+              <w:t>P($0 or more| No)</w:t>
             </w:r>
           </w:p>
         </w:tc>
@@ -8573,23 +8328,13 @@
                 <w:lang w:eastAsia="zh-CN"/>
               </w:rPr>
             </w:pPr>
-            <w:proofErr w:type="gramStart"/>
-            <w:r>
-              <w:rPr>
-                <w:rFonts w:ascii="Calibri" w:eastAsia="Times New Roman" w:hAnsi="Calibri" w:cs="Calibri"/>
-                <w:color w:val="000000"/>
-                <w:lang w:eastAsia="zh-CN"/>
-              </w:rPr>
-              <w:t>P(</w:t>
-            </w:r>
-            <w:proofErr w:type="gramEnd"/>
-            <w:r>
-              <w:rPr>
-                <w:rFonts w:ascii="Calibri" w:eastAsia="Times New Roman" w:hAnsi="Calibri" w:cs="Calibri"/>
-                <w:color w:val="000000"/>
-                <w:lang w:eastAsia="zh-CN"/>
-              </w:rPr>
-              <w:t>0| Yes)</w:t>
+            <w:r>
+              <w:rPr>
+                <w:rFonts w:ascii="Calibri" w:eastAsia="Times New Roman" w:hAnsi="Calibri" w:cs="Calibri"/>
+                <w:color w:val="000000"/>
+                <w:lang w:eastAsia="zh-CN"/>
+              </w:rPr>
+              <w:t>P(0| Yes)</w:t>
             </w:r>
           </w:p>
         </w:tc>
@@ -8676,23 +8421,13 @@
                 <w:lang w:eastAsia="zh-CN"/>
               </w:rPr>
             </w:pPr>
-            <w:proofErr w:type="gramStart"/>
-            <w:r>
-              <w:rPr>
-                <w:rFonts w:ascii="Calibri" w:eastAsia="Times New Roman" w:hAnsi="Calibri" w:cs="Calibri"/>
-                <w:color w:val="000000"/>
-                <w:lang w:eastAsia="zh-CN"/>
-              </w:rPr>
-              <w:t>P(</w:t>
-            </w:r>
-            <w:proofErr w:type="gramEnd"/>
-            <w:r>
-              <w:rPr>
-                <w:rFonts w:ascii="Calibri" w:eastAsia="Times New Roman" w:hAnsi="Calibri" w:cs="Calibri"/>
-                <w:color w:val="000000"/>
-                <w:lang w:eastAsia="zh-CN"/>
-              </w:rPr>
-              <w:t>0| No)</w:t>
+            <w:r>
+              <w:rPr>
+                <w:rFonts w:ascii="Calibri" w:eastAsia="Times New Roman" w:hAnsi="Calibri" w:cs="Calibri"/>
+                <w:color w:val="000000"/>
+                <w:lang w:eastAsia="zh-CN"/>
+              </w:rPr>
+              <w:t>P(0| No)</w:t>
             </w:r>
           </w:p>
         </w:tc>
@@ -8758,23 +8493,13 @@
                 <w:lang w:eastAsia="zh-CN"/>
               </w:rPr>
             </w:pPr>
-            <w:proofErr w:type="gramStart"/>
-            <w:r>
-              <w:rPr>
-                <w:rFonts w:ascii="Calibri" w:eastAsia="Times New Roman" w:hAnsi="Calibri" w:cs="Calibri"/>
-                <w:color w:val="000000"/>
-                <w:lang w:eastAsia="zh-CN"/>
-              </w:rPr>
-              <w:t>P(</w:t>
-            </w:r>
-            <w:proofErr w:type="gramEnd"/>
-            <w:r>
-              <w:rPr>
-                <w:rFonts w:ascii="Calibri" w:eastAsia="Times New Roman" w:hAnsi="Calibri" w:cs="Calibri"/>
-                <w:color w:val="000000"/>
-                <w:lang w:eastAsia="zh-CN"/>
-              </w:rPr>
-              <w:t>1-2 | Yes)</w:t>
+            <w:r>
+              <w:rPr>
+                <w:rFonts w:ascii="Calibri" w:eastAsia="Times New Roman" w:hAnsi="Calibri" w:cs="Calibri"/>
+                <w:color w:val="000000"/>
+                <w:lang w:eastAsia="zh-CN"/>
+              </w:rPr>
+              <w:t>P(1-2 | Yes)</w:t>
             </w:r>
           </w:p>
         </w:tc>
@@ -8861,23 +8586,13 @@
                 <w:lang w:eastAsia="zh-CN"/>
               </w:rPr>
             </w:pPr>
-            <w:proofErr w:type="gramStart"/>
-            <w:r>
-              <w:rPr>
-                <w:rFonts w:ascii="Calibri" w:eastAsia="Times New Roman" w:hAnsi="Calibri" w:cs="Calibri"/>
-                <w:color w:val="000000"/>
-                <w:lang w:eastAsia="zh-CN"/>
-              </w:rPr>
-              <w:t>P(</w:t>
-            </w:r>
-            <w:proofErr w:type="gramEnd"/>
-            <w:r>
-              <w:rPr>
-                <w:rFonts w:ascii="Calibri" w:eastAsia="Times New Roman" w:hAnsi="Calibri" w:cs="Calibri"/>
-                <w:color w:val="000000"/>
-                <w:lang w:eastAsia="zh-CN"/>
-              </w:rPr>
-              <w:t>1-2 | No)</w:t>
+            <w:r>
+              <w:rPr>
+                <w:rFonts w:ascii="Calibri" w:eastAsia="Times New Roman" w:hAnsi="Calibri" w:cs="Calibri"/>
+                <w:color w:val="000000"/>
+                <w:lang w:eastAsia="zh-CN"/>
+              </w:rPr>
+              <w:t>P(1-2 | No)</w:t>
             </w:r>
           </w:p>
         </w:tc>
@@ -8943,23 +8658,13 @@
                 <w:lang w:eastAsia="zh-CN"/>
               </w:rPr>
             </w:pPr>
-            <w:proofErr w:type="gramStart"/>
-            <w:r>
-              <w:rPr>
-                <w:rFonts w:ascii="Calibri" w:eastAsia="Times New Roman" w:hAnsi="Calibri" w:cs="Calibri"/>
-                <w:color w:val="000000"/>
-                <w:lang w:eastAsia="zh-CN"/>
-              </w:rPr>
-              <w:t>P(</w:t>
-            </w:r>
-            <w:proofErr w:type="gramEnd"/>
-            <w:r>
-              <w:rPr>
-                <w:rFonts w:ascii="Calibri" w:eastAsia="Times New Roman" w:hAnsi="Calibri" w:cs="Calibri"/>
-                <w:color w:val="000000"/>
-                <w:lang w:eastAsia="zh-CN"/>
-              </w:rPr>
-              <w:t xml:space="preserve">3 or </w:t>
+            <w:r>
+              <w:rPr>
+                <w:rFonts w:ascii="Calibri" w:eastAsia="Times New Roman" w:hAnsi="Calibri" w:cs="Calibri"/>
+                <w:color w:val="000000"/>
+                <w:lang w:eastAsia="zh-CN"/>
+              </w:rPr>
+              <w:t xml:space="preserve">P(3 or </w:t>
             </w:r>
             <w:proofErr w:type="spellStart"/>
             <w:r>
@@ -9064,23 +8769,13 @@
                 <w:lang w:eastAsia="zh-CN"/>
               </w:rPr>
             </w:pPr>
-            <w:proofErr w:type="gramStart"/>
-            <w:r>
-              <w:rPr>
-                <w:rFonts w:ascii="Calibri" w:eastAsia="Times New Roman" w:hAnsi="Calibri" w:cs="Calibri"/>
-                <w:color w:val="000000"/>
-                <w:lang w:eastAsia="zh-CN"/>
-              </w:rPr>
-              <w:t>P(</w:t>
-            </w:r>
-            <w:proofErr w:type="gramEnd"/>
-            <w:r>
-              <w:rPr>
-                <w:rFonts w:ascii="Calibri" w:eastAsia="Times New Roman" w:hAnsi="Calibri" w:cs="Calibri"/>
-                <w:color w:val="000000"/>
-                <w:lang w:eastAsia="zh-CN"/>
-              </w:rPr>
-              <w:t xml:space="preserve">3 or </w:t>
+            <w:r>
+              <w:rPr>
+                <w:rFonts w:ascii="Calibri" w:eastAsia="Times New Roman" w:hAnsi="Calibri" w:cs="Calibri"/>
+                <w:color w:val="000000"/>
+                <w:lang w:eastAsia="zh-CN"/>
+              </w:rPr>
+              <w:t xml:space="preserve">P(3 or </w:t>
             </w:r>
             <w:proofErr w:type="spellStart"/>
             <w:r>
@@ -9611,7 +9306,6 @@
                 <w:lang w:eastAsia="zh-CN"/>
               </w:rPr>
             </w:pPr>
-            <w:proofErr w:type="gramStart"/>
             <w:r>
               <w:rPr>
                 <w:rFonts w:ascii="Calibri" w:eastAsia="Times New Roman" w:hAnsi="Calibri" w:cs="Calibri"/>
@@ -9621,7 +9315,6 @@
               <w:t>P(</w:t>
             </w:r>
             <w:proofErr w:type="spellStart"/>
-            <w:proofErr w:type="gramEnd"/>
             <w:r>
               <w:rPr>
                 <w:rFonts w:ascii="Calibri" w:eastAsia="Times New Roman" w:hAnsi="Calibri" w:cs="Calibri"/>
@@ -10142,7 +9835,6 @@
                 <w:lang w:eastAsia="zh-CN"/>
               </w:rPr>
             </w:pPr>
-            <w:proofErr w:type="gramStart"/>
             <w:r>
               <w:rPr>
                 <w:rFonts w:ascii="Calibri" w:eastAsia="Times New Roman" w:hAnsi="Calibri" w:cs="Calibri"/>
@@ -10152,7 +9844,6 @@
               <w:t>P(</w:t>
             </w:r>
             <w:proofErr w:type="spellStart"/>
-            <w:proofErr w:type="gramEnd"/>
             <w:r>
               <w:rPr>
                 <w:rFonts w:ascii="Calibri" w:eastAsia="Times New Roman" w:hAnsi="Calibri" w:cs="Calibri"/>
@@ -10250,27 +9941,7 @@
           <w:szCs w:val="24"/>
           <w:lang w:eastAsia="zh-CN"/>
         </w:rPr>
-        <w:t xml:space="preserve">X </w:t>
-      </w:r>
-      <w:proofErr w:type="gramStart"/>
-      <w:r>
-        <w:rPr>
-          <w:rFonts w:ascii="Times New Roman" w:eastAsiaTheme="minorEastAsia" w:hAnsi="Times New Roman" w:cs="Times New Roman"/>
-          <w:sz w:val="24"/>
-          <w:szCs w:val="24"/>
-          <w:lang w:eastAsia="zh-CN"/>
-        </w:rPr>
-        <w:t>=(</w:t>
-      </w:r>
-      <w:proofErr w:type="gramEnd"/>
-      <w:r>
-        <w:rPr>
-          <w:rFonts w:ascii="Times New Roman" w:eastAsiaTheme="minorEastAsia" w:hAnsi="Times New Roman" w:cs="Times New Roman"/>
-          <w:sz w:val="24"/>
-          <w:szCs w:val="24"/>
-          <w:lang w:eastAsia="zh-CN"/>
-        </w:rPr>
-        <w:t>Age=20-29, Education=High, Child-count=3-or-more, Living-Std=High)</w:t>
+        <w:t>X =(Age=20-29, Education=High, Child-count=3-or-more, Living-Std=High)</w:t>
       </w:r>
     </w:p>
     <w:p>
@@ -10323,23 +9994,13 @@
                 <w:lang w:eastAsia="zh-CN"/>
               </w:rPr>
             </w:pPr>
-            <w:proofErr w:type="gramStart"/>
-            <w:r>
-              <w:rPr>
-                <w:rFonts w:ascii="Calibri" w:eastAsia="Times New Roman" w:hAnsi="Calibri" w:cs="Calibri"/>
-                <w:color w:val="000000"/>
-                <w:lang w:eastAsia="zh-CN"/>
-              </w:rPr>
-              <w:t>P(</w:t>
-            </w:r>
-            <w:proofErr w:type="gramEnd"/>
-            <w:r>
-              <w:rPr>
-                <w:rFonts w:ascii="Calibri" w:eastAsia="Times New Roman" w:hAnsi="Calibri" w:cs="Calibri"/>
-                <w:color w:val="000000"/>
-                <w:lang w:eastAsia="zh-CN"/>
-              </w:rPr>
-              <w:t>X (Age=20-29, Education=High, Child-count=3-or-more, Living-Std=High)|Yes)</w:t>
+            <w:r>
+              <w:rPr>
+                <w:rFonts w:ascii="Calibri" w:eastAsia="Times New Roman" w:hAnsi="Calibri" w:cs="Calibri"/>
+                <w:color w:val="000000"/>
+                <w:lang w:eastAsia="zh-CN"/>
+              </w:rPr>
+              <w:t>P(X (Age=20-29, Education=High, Child-count=3-or-more, Living-Std=High)|Yes)</w:t>
             </w:r>
           </w:p>
         </w:tc>
@@ -10437,23 +10098,13 @@
                 <w:lang w:eastAsia="zh-CN"/>
               </w:rPr>
             </w:pPr>
-            <w:proofErr w:type="gramStart"/>
-            <w:r>
-              <w:rPr>
-                <w:rFonts w:ascii="Calibri" w:eastAsia="Times New Roman" w:hAnsi="Calibri" w:cs="Calibri"/>
-                <w:color w:val="000000"/>
-                <w:lang w:eastAsia="zh-CN"/>
-              </w:rPr>
-              <w:t>P(</w:t>
-            </w:r>
-            <w:proofErr w:type="gramEnd"/>
-            <w:r>
-              <w:rPr>
-                <w:rFonts w:ascii="Calibri" w:eastAsia="Times New Roman" w:hAnsi="Calibri" w:cs="Calibri"/>
-                <w:color w:val="000000"/>
-                <w:lang w:eastAsia="zh-CN"/>
-              </w:rPr>
-              <w:t>X (Age=20-29, Education=High, Child-count=3-or-more, Living-Std=High)|No)</w:t>
+            <w:r>
+              <w:rPr>
+                <w:rFonts w:ascii="Calibri" w:eastAsia="Times New Roman" w:hAnsi="Calibri" w:cs="Calibri"/>
+                <w:color w:val="000000"/>
+                <w:lang w:eastAsia="zh-CN"/>
+              </w:rPr>
+              <w:t>P(X (Age=20-29, Education=High, Child-count=3-or-more, Living-Std=High)|No)</w:t>
             </w:r>
           </w:p>
         </w:tc>
@@ -10765,7 +10416,7 @@
         </w:rPr>
         <w:lastRenderedPageBreak/>
         <w:drawing>
-          <wp:inline distT="0" distB="0" distL="0" distR="0" wp14:anchorId="73A21CEA" wp14:editId="0E63413C">
+          <wp:inline distT="0" distB="0" distL="0" distR="0" wp14:anchorId="6B30B28B" wp14:editId="463E667F">
             <wp:extent cx="3914775" cy="2933700"/>
             <wp:effectExtent l="0" t="0" r="9525" b="0"/>
             <wp:docPr id="1" name="Picture 1"/>
@@ -10818,7 +10469,7 @@
           <w:noProof/>
         </w:rPr>
         <w:drawing>
-          <wp:inline distT="0" distB="0" distL="0" distR="0" wp14:anchorId="3A20F769" wp14:editId="34FB27C4">
+          <wp:inline distT="0" distB="0" distL="0" distR="0" wp14:anchorId="62EEF478" wp14:editId="042593BD">
             <wp:extent cx="5248275" cy="2676525"/>
             <wp:effectExtent l="0" t="0" r="9525" b="9525"/>
             <wp:docPr id="4" name="Picture 4"/>
@@ -10854,6 +10505,32 @@
         </w:drawing>
       </w:r>
     </w:p>
+    <w:p>
+      <w:pPr>
+        <w:autoSpaceDE w:val="0"/>
+        <w:autoSpaceDN w:val="0"/>
+        <w:adjustRightInd w:val="0"/>
+        <w:spacing w:after="0" w:line="240" w:lineRule="auto"/>
+        <w:rPr>
+          <w:rFonts w:eastAsiaTheme="minorEastAsia" w:cstheme="minorHAnsi"/>
+          <w:color w:val="000000"/>
+          <w:lang w:eastAsia="zh-CN"/>
+        </w:rPr>
+      </w:pPr>
+    </w:p>
+    <w:p>
+      <w:pPr>
+        <w:autoSpaceDE w:val="0"/>
+        <w:autoSpaceDN w:val="0"/>
+        <w:adjustRightInd w:val="0"/>
+        <w:spacing w:after="0" w:line="240" w:lineRule="auto"/>
+        <w:rPr>
+          <w:rFonts w:eastAsiaTheme="minorEastAsia" w:cstheme="minorHAnsi"/>
+          <w:color w:val="000000"/>
+          <w:lang w:eastAsia="zh-CN"/>
+        </w:rPr>
+      </w:pPr>
+    </w:p>
     <w:sectPr>
       <w:headerReference w:type="default" r:id="rId9"/>
       <w:footerReference w:type="default" r:id="rId10"/>
@@ -10867,7 +10544,7 @@
 </file>
 
 <file path=word/endnotes.xml><?xml version="1.0" encoding="utf-8"?>
-<w:endnotes xmlns:wpc="http://schemas.microsoft.com/office/word/2010/wordprocessingCanvas" xmlns:cx="http://schemas.microsoft.com/office/drawing/2014/chartex" xmlns:cx1="http://schemas.microsoft.com/office/drawing/2015/9/8/chartex" xmlns:cx2="http://schemas.microsoft.com/office/drawing/2015/10/21/chartex" xmlns:cx3="http://schemas.microsoft.com/office/drawing/2016/5/9/chartex" xmlns:cx4="http://schemas.microsoft.com/office/drawing/2016/5/10/chartex" xmlns:cx5="http://schemas.microsoft.com/office/drawing/2016/5/11/chartex" xmlns:cx6="http://schemas.microsoft.com/office/drawing/2016/5/12/chartex" xmlns:cx7="http://schemas.microsoft.com/office/drawing/2016/5/13/chartex" xmlns:cx8="http://schemas.microsoft.com/office/drawing/2016/5/14/chartex" xmlns:mc="http://schemas.openxmlformats.org/markup-compatibility/2006" xmlns:aink="http://schemas.microsoft.com/office/drawing/2016/ink" xmlns:am3d="http://schemas.microsoft.com/office/drawing/2017/model3d" xmlns:o="urn:schemas-microsoft-com:office:office" xmlns:r="http://schemas.openxmlformats.org/officeDocument/2006/relationships" xmlns:m="http://schemas.openxmlformats.org/officeDocument/2006/math" xmlns:v="urn:schemas-microsoft-com:vml" xmlns:wp14="http://schemas.microsoft.com/office/word/2010/wordprocessingDrawing" xmlns:wp="http://schemas.openxmlformats.org/drawingml/2006/wordprocessingDrawing" xmlns:w10="urn:schemas-microsoft-com:office:word" xmlns:w="http://schemas.openxmlformats.org/wordprocessingml/2006/main" xmlns:w14="http://schemas.microsoft.com/office/word/2010/wordml" xmlns:w15="http://schemas.microsoft.com/office/word/2012/wordml" xmlns:w16cid="http://schemas.microsoft.com/office/word/2016/wordml/cid" xmlns:w16se="http://schemas.microsoft.com/office/word/2015/wordml/symex" xmlns:wpg="http://schemas.microsoft.com/office/word/2010/wordprocessingGroup" xmlns:wpi="http://schemas.microsoft.com/office/word/2010/wordprocessingInk" xmlns:wne="http://schemas.microsoft.com/office/word/2006/wordml" xmlns:wps="http://schemas.microsoft.com/office/word/2010/wordprocessingShape" mc:Ignorable="w14 w15 w16se w16cid wp14">
+<w:endnotes xmlns:wpc="http://schemas.microsoft.com/office/word/2010/wordprocessingCanvas" xmlns:cx="http://schemas.microsoft.com/office/drawing/2014/chartex" xmlns:cx1="http://schemas.microsoft.com/office/drawing/2015/9/8/chartex" xmlns:cx2="http://schemas.microsoft.com/office/drawing/2015/10/21/chartex" xmlns:cx3="http://schemas.microsoft.com/office/drawing/2016/5/9/chartex" xmlns:cx4="http://schemas.microsoft.com/office/drawing/2016/5/10/chartex" xmlns:cx5="http://schemas.microsoft.com/office/drawing/2016/5/11/chartex" xmlns:cx6="http://schemas.microsoft.com/office/drawing/2016/5/12/chartex" xmlns:cx7="http://schemas.microsoft.com/office/drawing/2016/5/13/chartex" xmlns:cx8="http://schemas.microsoft.com/office/drawing/2016/5/14/chartex" xmlns:mc="http://schemas.openxmlformats.org/markup-compatibility/2006" xmlns:aink="http://schemas.microsoft.com/office/drawing/2016/ink" xmlns:am3d="http://schemas.microsoft.com/office/drawing/2017/model3d" xmlns:o="urn:schemas-microsoft-com:office:office" xmlns:r="http://schemas.openxmlformats.org/officeDocument/2006/relationships" xmlns:m="http://schemas.openxmlformats.org/officeDocument/2006/math" xmlns:v="urn:schemas-microsoft-com:vml" xmlns:wp14="http://schemas.microsoft.com/office/word/2010/wordprocessingDrawing" xmlns:wp="http://schemas.openxmlformats.org/drawingml/2006/wordprocessingDrawing" xmlns:w10="urn:schemas-microsoft-com:office:word" xmlns:w="http://schemas.openxmlformats.org/wordprocessingml/2006/main" xmlns:w14="http://schemas.microsoft.com/office/word/2010/wordml" xmlns:w15="http://schemas.microsoft.com/office/word/2012/wordml" xmlns:w16cex="http://schemas.microsoft.com/office/word/2018/wordml/cex" xmlns:w16cid="http://schemas.microsoft.com/office/word/2016/wordml/cid" xmlns:w16="http://schemas.microsoft.com/office/word/2018/wordml" xmlns:w16se="http://schemas.microsoft.com/office/word/2015/wordml/symex" xmlns:wpg="http://schemas.microsoft.com/office/word/2010/wordprocessingGroup" xmlns:wpi="http://schemas.microsoft.com/office/word/2010/wordprocessingInk" xmlns:wne="http://schemas.microsoft.com/office/word/2006/wordml" xmlns:wps="http://schemas.microsoft.com/office/word/2010/wordprocessingShape" mc:Ignorable="w14 w15 w16se w16cid w16 w16cex wp14">
   <w:endnote w:type="separator" w:id="-1">
     <w:p>
       <w:pPr>
@@ -10892,7 +10569,7 @@
 </file>
 
 <file path=word/footer1.xml><?xml version="1.0" encoding="utf-8"?>
-<w:ftr xmlns:wpc="http://schemas.microsoft.com/office/word/2010/wordprocessingCanvas" xmlns:cx="http://schemas.microsoft.com/office/drawing/2014/chartex" xmlns:cx1="http://schemas.microsoft.com/office/drawing/2015/9/8/chartex" xmlns:cx2="http://schemas.microsoft.com/office/drawing/2015/10/21/chartex" xmlns:cx3="http://schemas.microsoft.com/office/drawing/2016/5/9/chartex" xmlns:cx4="http://schemas.microsoft.com/office/drawing/2016/5/10/chartex" xmlns:cx5="http://schemas.microsoft.com/office/drawing/2016/5/11/chartex" xmlns:cx6="http://schemas.microsoft.com/office/drawing/2016/5/12/chartex" xmlns:cx7="http://schemas.microsoft.com/office/drawing/2016/5/13/chartex" xmlns:cx8="http://schemas.microsoft.com/office/drawing/2016/5/14/chartex" xmlns:mc="http://schemas.openxmlformats.org/markup-compatibility/2006" xmlns:aink="http://schemas.microsoft.com/office/drawing/2016/ink" xmlns:am3d="http://schemas.microsoft.com/office/drawing/2017/model3d" xmlns:o="urn:schemas-microsoft-com:office:office" xmlns:r="http://schemas.openxmlformats.org/officeDocument/2006/relationships" xmlns:m="http://schemas.openxmlformats.org/officeDocument/2006/math" xmlns:v="urn:schemas-microsoft-com:vml" xmlns:wp14="http://schemas.microsoft.com/office/word/2010/wordprocessingDrawing" xmlns:wp="http://schemas.openxmlformats.org/drawingml/2006/wordprocessingDrawing" xmlns:w10="urn:schemas-microsoft-com:office:word" xmlns:w="http://schemas.openxmlformats.org/wordprocessingml/2006/main" xmlns:w14="http://schemas.microsoft.com/office/word/2010/wordml" xmlns:w15="http://schemas.microsoft.com/office/word/2012/wordml" xmlns:w16cid="http://schemas.microsoft.com/office/word/2016/wordml/cid" xmlns:w16se="http://schemas.microsoft.com/office/word/2015/wordml/symex" xmlns:wpg="http://schemas.microsoft.com/office/word/2010/wordprocessingGroup" xmlns:wpi="http://schemas.microsoft.com/office/word/2010/wordprocessingInk" xmlns:wne="http://schemas.microsoft.com/office/word/2006/wordml" xmlns:wps="http://schemas.microsoft.com/office/word/2010/wordprocessingShape" mc:Ignorable="w14 w15 w16se w16cid wp14">
+<w:ftr xmlns:wpc="http://schemas.microsoft.com/office/word/2010/wordprocessingCanvas" xmlns:cx="http://schemas.microsoft.com/office/drawing/2014/chartex" xmlns:cx1="http://schemas.microsoft.com/office/drawing/2015/9/8/chartex" xmlns:cx2="http://schemas.microsoft.com/office/drawing/2015/10/21/chartex" xmlns:cx3="http://schemas.microsoft.com/office/drawing/2016/5/9/chartex" xmlns:cx4="http://schemas.microsoft.com/office/drawing/2016/5/10/chartex" xmlns:cx5="http://schemas.microsoft.com/office/drawing/2016/5/11/chartex" xmlns:cx6="http://schemas.microsoft.com/office/drawing/2016/5/12/chartex" xmlns:cx7="http://schemas.microsoft.com/office/drawing/2016/5/13/chartex" xmlns:cx8="http://schemas.microsoft.com/office/drawing/2016/5/14/chartex" xmlns:mc="http://schemas.openxmlformats.org/markup-compatibility/2006" xmlns:aink="http://schemas.microsoft.com/office/drawing/2016/ink" xmlns:am3d="http://schemas.microsoft.com/office/drawing/2017/model3d" xmlns:o="urn:schemas-microsoft-com:office:office" xmlns:r="http://schemas.openxmlformats.org/officeDocument/2006/relationships" xmlns:m="http://schemas.openxmlformats.org/officeDocument/2006/math" xmlns:v="urn:schemas-microsoft-com:vml" xmlns:wp14="http://schemas.microsoft.com/office/word/2010/wordprocessingDrawing" xmlns:wp="http://schemas.openxmlformats.org/drawingml/2006/wordprocessingDrawing" xmlns:w10="urn:schemas-microsoft-com:office:word" xmlns:w="http://schemas.openxmlformats.org/wordprocessingml/2006/main" xmlns:w14="http://schemas.microsoft.com/office/word/2010/wordml" xmlns:w15="http://schemas.microsoft.com/office/word/2012/wordml" xmlns:w16cex="http://schemas.microsoft.com/office/word/2018/wordml/cex" xmlns:w16cid="http://schemas.microsoft.com/office/word/2016/wordml/cid" xmlns:w16="http://schemas.microsoft.com/office/word/2018/wordml" xmlns:w16se="http://schemas.microsoft.com/office/word/2015/wordml/symex" xmlns:wpg="http://schemas.microsoft.com/office/word/2010/wordprocessingGroup" xmlns:wpi="http://schemas.microsoft.com/office/word/2010/wordprocessingInk" xmlns:wne="http://schemas.microsoft.com/office/word/2006/wordml" xmlns:wps="http://schemas.microsoft.com/office/word/2010/wordprocessingShape" mc:Ignorable="w14 w15 w16se w16cid w16 w16cex wp14">
   <w:p>
     <w:pPr>
       <w:pStyle w:val="Footer"/>
@@ -10910,7 +10587,7 @@
 </file>
 
 <file path=word/footnotes.xml><?xml version="1.0" encoding="utf-8"?>
-<w:footnotes xmlns:wpc="http://schemas.microsoft.com/office/word/2010/wordprocessingCanvas" xmlns:cx="http://schemas.microsoft.com/office/drawing/2014/chartex" xmlns:cx1="http://schemas.microsoft.com/office/drawing/2015/9/8/chartex" xmlns:cx2="http://schemas.microsoft.com/office/drawing/2015/10/21/chartex" xmlns:cx3="http://schemas.microsoft.com/office/drawing/2016/5/9/chartex" xmlns:cx4="http://schemas.microsoft.com/office/drawing/2016/5/10/chartex" xmlns:cx5="http://schemas.microsoft.com/office/drawing/2016/5/11/chartex" xmlns:cx6="http://schemas.microsoft.com/office/drawing/2016/5/12/chartex" xmlns:cx7="http://schemas.microsoft.com/office/drawing/2016/5/13/chartex" xmlns:cx8="http://schemas.microsoft.com/office/drawing/2016/5/14/chartex" xmlns:mc="http://schemas.openxmlformats.org/markup-compatibility/2006" xmlns:aink="http://schemas.microsoft.com/office/drawing/2016/ink" xmlns:am3d="http://schemas.microsoft.com/office/drawing/2017/model3d" xmlns:o="urn:schemas-microsoft-com:office:office" xmlns:r="http://schemas.openxmlformats.org/officeDocument/2006/relationships" xmlns:m="http://schemas.openxmlformats.org/officeDocument/2006/math" xmlns:v="urn:schemas-microsoft-com:vml" xmlns:wp14="http://schemas.microsoft.com/office/word/2010/wordprocessingDrawing" xmlns:wp="http://schemas.openxmlformats.org/drawingml/2006/wordprocessingDrawing" xmlns:w10="urn:schemas-microsoft-com:office:word" xmlns:w="http://schemas.openxmlformats.org/wordprocessingml/2006/main" xmlns:w14="http://schemas.microsoft.com/office/word/2010/wordml" xmlns:w15="http://schemas.microsoft.com/office/word/2012/wordml" xmlns:w16cid="http://schemas.microsoft.com/office/word/2016/wordml/cid" xmlns:w16se="http://schemas.microsoft.com/office/word/2015/wordml/symex" xmlns:wpg="http://schemas.microsoft.com/office/word/2010/wordprocessingGroup" xmlns:wpi="http://schemas.microsoft.com/office/word/2010/wordprocessingInk" xmlns:wne="http://schemas.microsoft.com/office/word/2006/wordml" xmlns:wps="http://schemas.microsoft.com/office/word/2010/wordprocessingShape" mc:Ignorable="w14 w15 w16se w16cid wp14">
+<w:footnotes xmlns:wpc="http://schemas.microsoft.com/office/word/2010/wordprocessingCanvas" xmlns:cx="http://schemas.microsoft.com/office/drawing/2014/chartex" xmlns:cx1="http://schemas.microsoft.com/office/drawing/2015/9/8/chartex" xmlns:cx2="http://schemas.microsoft.com/office/drawing/2015/10/21/chartex" xmlns:cx3="http://schemas.microsoft.com/office/drawing/2016/5/9/chartex" xmlns:cx4="http://schemas.microsoft.com/office/drawing/2016/5/10/chartex" xmlns:cx5="http://schemas.microsoft.com/office/drawing/2016/5/11/chartex" xmlns:cx6="http://schemas.microsoft.com/office/drawing/2016/5/12/chartex" xmlns:cx7="http://schemas.microsoft.com/office/drawing/2016/5/13/chartex" xmlns:cx8="http://schemas.microsoft.com/office/drawing/2016/5/14/chartex" xmlns:mc="http://schemas.openxmlformats.org/markup-compatibility/2006" xmlns:aink="http://schemas.microsoft.com/office/drawing/2016/ink" xmlns:am3d="http://schemas.microsoft.com/office/drawing/2017/model3d" xmlns:o="urn:schemas-microsoft-com:office:office" xmlns:r="http://schemas.openxmlformats.org/officeDocument/2006/relationships" xmlns:m="http://schemas.openxmlformats.org/officeDocument/2006/math" xmlns:v="urn:schemas-microsoft-com:vml" xmlns:wp14="http://schemas.microsoft.com/office/word/2010/wordprocessingDrawing" xmlns:wp="http://schemas.openxmlformats.org/drawingml/2006/wordprocessingDrawing" xmlns:w10="urn:schemas-microsoft-com:office:word" xmlns:w="http://schemas.openxmlformats.org/wordprocessingml/2006/main" xmlns:w14="http://schemas.microsoft.com/office/word/2010/wordml" xmlns:w15="http://schemas.microsoft.com/office/word/2012/wordml" xmlns:w16cex="http://schemas.microsoft.com/office/word/2018/wordml/cex" xmlns:w16cid="http://schemas.microsoft.com/office/word/2016/wordml/cid" xmlns:w16="http://schemas.microsoft.com/office/word/2018/wordml" xmlns:w16se="http://schemas.microsoft.com/office/word/2015/wordml/symex" xmlns:wpg="http://schemas.microsoft.com/office/word/2010/wordprocessingGroup" xmlns:wpi="http://schemas.microsoft.com/office/word/2010/wordprocessingInk" xmlns:wne="http://schemas.microsoft.com/office/word/2006/wordml" xmlns:wps="http://schemas.microsoft.com/office/word/2010/wordprocessingShape" mc:Ignorable="w14 w15 w16se w16cid w16 w16cex wp14">
   <w:footnote w:type="separator" w:id="-1">
     <w:p>
       <w:pPr>
@@ -10935,7 +10612,7 @@
 </file>
 
 <file path=word/header1.xml><?xml version="1.0" encoding="utf-8"?>
-<w:hdr xmlns:wpc="http://schemas.microsoft.com/office/word/2010/wordprocessingCanvas" xmlns:cx="http://schemas.microsoft.com/office/drawing/2014/chartex" xmlns:cx1="http://schemas.microsoft.com/office/drawing/2015/9/8/chartex" xmlns:cx2="http://schemas.microsoft.com/office/drawing/2015/10/21/chartex" xmlns:cx3="http://schemas.microsoft.com/office/drawing/2016/5/9/chartex" xmlns:cx4="http://schemas.microsoft.com/office/drawing/2016/5/10/chartex" xmlns:cx5="http://schemas.microsoft.com/office/drawing/2016/5/11/chartex" xmlns:cx6="http://schemas.microsoft.com/office/drawing/2016/5/12/chartex" xmlns:cx7="http://schemas.microsoft.com/office/drawing/2016/5/13/chartex" xmlns:cx8="http://schemas.microsoft.com/office/drawing/2016/5/14/chartex" xmlns:mc="http://schemas.openxmlformats.org/markup-compatibility/2006" xmlns:aink="http://schemas.microsoft.com/office/drawing/2016/ink" xmlns:am3d="http://schemas.microsoft.com/office/drawing/2017/model3d" xmlns:o="urn:schemas-microsoft-com:office:office" xmlns:r="http://schemas.openxmlformats.org/officeDocument/2006/relationships" xmlns:m="http://schemas.openxmlformats.org/officeDocument/2006/math" xmlns:v="urn:schemas-microsoft-com:vml" xmlns:wp14="http://schemas.microsoft.com/office/word/2010/wordprocessingDrawing" xmlns:wp="http://schemas.openxmlformats.org/drawingml/2006/wordprocessingDrawing" xmlns:w10="urn:schemas-microsoft-com:office:word" xmlns:w="http://schemas.openxmlformats.org/wordprocessingml/2006/main" xmlns:w14="http://schemas.microsoft.com/office/word/2010/wordml" xmlns:w15="http://schemas.microsoft.com/office/word/2012/wordml" xmlns:w16cid="http://schemas.microsoft.com/office/word/2016/wordml/cid" xmlns:w16se="http://schemas.microsoft.com/office/word/2015/wordml/symex" xmlns:wpg="http://schemas.microsoft.com/office/word/2010/wordprocessingGroup" xmlns:wpi="http://schemas.microsoft.com/office/word/2010/wordprocessingInk" xmlns:wne="http://schemas.microsoft.com/office/word/2006/wordml" xmlns:wps="http://schemas.microsoft.com/office/word/2010/wordprocessingShape" mc:Ignorable="w14 w15 w16se w16cid wp14">
+<w:hdr xmlns:wpc="http://schemas.microsoft.com/office/word/2010/wordprocessingCanvas" xmlns:cx="http://schemas.microsoft.com/office/drawing/2014/chartex" xmlns:cx1="http://schemas.microsoft.com/office/drawing/2015/9/8/chartex" xmlns:cx2="http://schemas.microsoft.com/office/drawing/2015/10/21/chartex" xmlns:cx3="http://schemas.microsoft.com/office/drawing/2016/5/9/chartex" xmlns:cx4="http://schemas.microsoft.com/office/drawing/2016/5/10/chartex" xmlns:cx5="http://schemas.microsoft.com/office/drawing/2016/5/11/chartex" xmlns:cx6="http://schemas.microsoft.com/office/drawing/2016/5/12/chartex" xmlns:cx7="http://schemas.microsoft.com/office/drawing/2016/5/13/chartex" xmlns:cx8="http://schemas.microsoft.com/office/drawing/2016/5/14/chartex" xmlns:mc="http://schemas.openxmlformats.org/markup-compatibility/2006" xmlns:aink="http://schemas.microsoft.com/office/drawing/2016/ink" xmlns:am3d="http://schemas.microsoft.com/office/drawing/2017/model3d" xmlns:o="urn:schemas-microsoft-com:office:office" xmlns:r="http://schemas.openxmlformats.org/officeDocument/2006/relationships" xmlns:m="http://schemas.openxmlformats.org/officeDocument/2006/math" xmlns:v="urn:schemas-microsoft-com:vml" xmlns:wp14="http://schemas.microsoft.com/office/word/2010/wordprocessingDrawing" xmlns:wp="http://schemas.openxmlformats.org/drawingml/2006/wordprocessingDrawing" xmlns:w10="urn:schemas-microsoft-com:office:word" xmlns:w="http://schemas.openxmlformats.org/wordprocessingml/2006/main" xmlns:w14="http://schemas.microsoft.com/office/word/2010/wordml" xmlns:w15="http://schemas.microsoft.com/office/word/2012/wordml" xmlns:w16cex="http://schemas.microsoft.com/office/word/2018/wordml/cex" xmlns:w16cid="http://schemas.microsoft.com/office/word/2016/wordml/cid" xmlns:w16="http://schemas.microsoft.com/office/word/2018/wordml" xmlns:w16se="http://schemas.microsoft.com/office/word/2015/wordml/symex" xmlns:wpg="http://schemas.microsoft.com/office/word/2010/wordprocessingGroup" xmlns:wpi="http://schemas.microsoft.com/office/word/2010/wordprocessingInk" xmlns:wne="http://schemas.microsoft.com/office/word/2006/wordml" xmlns:wps="http://schemas.microsoft.com/office/word/2010/wordprocessingShape" mc:Ignorable="w14 w15 w16se w16cid w16 w16cex wp14">
   <w:p>
     <w:pPr>
       <w:pStyle w:val="Header"/>
@@ -10997,7 +10674,7 @@
 </file>
 
 <file path=word/numbering.xml><?xml version="1.0" encoding="utf-8"?>
-<w:numbering xmlns:wpc="http://schemas.microsoft.com/office/word/2010/wordprocessingCanvas" xmlns:cx="http://schemas.microsoft.com/office/drawing/2014/chartex" xmlns:cx1="http://schemas.microsoft.com/office/drawing/2015/9/8/chartex" xmlns:cx2="http://schemas.microsoft.com/office/drawing/2015/10/21/chartex" xmlns:cx3="http://schemas.microsoft.com/office/drawing/2016/5/9/chartex" xmlns:cx4="http://schemas.microsoft.com/office/drawing/2016/5/10/chartex" xmlns:cx5="http://schemas.microsoft.com/office/drawing/2016/5/11/chartex" xmlns:cx6="http://schemas.microsoft.com/office/drawing/2016/5/12/chartex" xmlns:cx7="http://schemas.microsoft.com/office/drawing/2016/5/13/chartex" xmlns:cx8="http://schemas.microsoft.com/office/drawing/2016/5/14/chartex" xmlns:mc="http://schemas.openxmlformats.org/markup-compatibility/2006" xmlns:aink="http://schemas.microsoft.com/office/drawing/2016/ink" xmlns:am3d="http://schemas.microsoft.com/office/drawing/2017/model3d" xmlns:o="urn:schemas-microsoft-com:office:office" xmlns:r="http://schemas.openxmlformats.org/officeDocument/2006/relationships" xmlns:m="http://schemas.openxmlformats.org/officeDocument/2006/math" xmlns:v="urn:schemas-microsoft-com:vml" xmlns:wp14="http://schemas.microsoft.com/office/word/2010/wordprocessingDrawing" xmlns:wp="http://schemas.openxmlformats.org/drawingml/2006/wordprocessingDrawing" xmlns:w10="urn:schemas-microsoft-com:office:word" xmlns:w="http://schemas.openxmlformats.org/wordprocessingml/2006/main" xmlns:w14="http://schemas.microsoft.com/office/word/2010/wordml" xmlns:w15="http://schemas.microsoft.com/office/word/2012/wordml" xmlns:w16cid="http://schemas.microsoft.com/office/word/2016/wordml/cid" xmlns:w16se="http://schemas.microsoft.com/office/word/2015/wordml/symex" xmlns:wpg="http://schemas.microsoft.com/office/word/2010/wordprocessingGroup" xmlns:wpi="http://schemas.microsoft.com/office/word/2010/wordprocessingInk" xmlns:wne="http://schemas.microsoft.com/office/word/2006/wordml" xmlns:wps="http://schemas.microsoft.com/office/word/2010/wordprocessingShape" mc:Ignorable="w14 w15 w16se w16cid wp14">
+<w:numbering xmlns:wpc="http://schemas.microsoft.com/office/word/2010/wordprocessingCanvas" xmlns:cx="http://schemas.microsoft.com/office/drawing/2014/chartex" xmlns:cx1="http://schemas.microsoft.com/office/drawing/2015/9/8/chartex" xmlns:cx2="http://schemas.microsoft.com/office/drawing/2015/10/21/chartex" xmlns:cx3="http://schemas.microsoft.com/office/drawing/2016/5/9/chartex" xmlns:cx4="http://schemas.microsoft.com/office/drawing/2016/5/10/chartex" xmlns:cx5="http://schemas.microsoft.com/office/drawing/2016/5/11/chartex" xmlns:cx6="http://schemas.microsoft.com/office/drawing/2016/5/12/chartex" xmlns:cx7="http://schemas.microsoft.com/office/drawing/2016/5/13/chartex" xmlns:cx8="http://schemas.microsoft.com/office/drawing/2016/5/14/chartex" xmlns:mc="http://schemas.openxmlformats.org/markup-compatibility/2006" xmlns:aink="http://schemas.microsoft.com/office/drawing/2016/ink" xmlns:am3d="http://schemas.microsoft.com/office/drawing/2017/model3d" xmlns:o="urn:schemas-microsoft-com:office:office" xmlns:r="http://schemas.openxmlformats.org/officeDocument/2006/relationships" xmlns:m="http://schemas.openxmlformats.org/officeDocument/2006/math" xmlns:v="urn:schemas-microsoft-com:vml" xmlns:wp14="http://schemas.microsoft.com/office/word/2010/wordprocessingDrawing" xmlns:wp="http://schemas.openxmlformats.org/drawingml/2006/wordprocessingDrawing" xmlns:w10="urn:schemas-microsoft-com:office:word" xmlns:w="http://schemas.openxmlformats.org/wordprocessingml/2006/main" xmlns:w14="http://schemas.microsoft.com/office/word/2010/wordml" xmlns:w15="http://schemas.microsoft.com/office/word/2012/wordml" xmlns:w16cex="http://schemas.microsoft.com/office/word/2018/wordml/cex" xmlns:w16cid="http://schemas.microsoft.com/office/word/2016/wordml/cid" xmlns:w16="http://schemas.microsoft.com/office/word/2018/wordml" xmlns:w16se="http://schemas.microsoft.com/office/word/2015/wordml/symex" xmlns:wpg="http://schemas.microsoft.com/office/word/2010/wordprocessingGroup" xmlns:wpi="http://schemas.microsoft.com/office/word/2010/wordprocessingInk" xmlns:wne="http://schemas.microsoft.com/office/word/2006/wordml" xmlns:wps="http://schemas.microsoft.com/office/word/2010/wordprocessingShape" mc:Ignorable="w14 w15 w16se w16cid w16 w16cex wp14">
   <w:abstractNum w:abstractNumId="0" w15:restartNumberingAfterBreak="0">
     <w:nsid w:val="07895344"/>
     <w:multiLevelType w:val="hybridMultilevel"/>
@@ -11377,7 +11054,7 @@
 </file>
 
 <file path=word/styles.xml><?xml version="1.0" encoding="utf-8"?>
-<w:styles xmlns:mc="http://schemas.openxmlformats.org/markup-compatibility/2006" xmlns:r="http://schemas.openxmlformats.org/officeDocument/2006/relationships" xmlns:w="http://schemas.openxmlformats.org/wordprocessingml/2006/main" xmlns:w14="http://schemas.microsoft.com/office/word/2010/wordml" xmlns:w15="http://schemas.microsoft.com/office/word/2012/wordml" xmlns:w16cid="http://schemas.microsoft.com/office/word/2016/wordml/cid" xmlns:w16se="http://schemas.microsoft.com/office/word/2015/wordml/symex" mc:Ignorable="w14 w15 w16se w16cid">
+<w:styles xmlns:mc="http://schemas.openxmlformats.org/markup-compatibility/2006" xmlns:r="http://schemas.openxmlformats.org/officeDocument/2006/relationships" xmlns:w="http://schemas.openxmlformats.org/wordprocessingml/2006/main" xmlns:w14="http://schemas.microsoft.com/office/word/2010/wordml" xmlns:w15="http://schemas.microsoft.com/office/word/2012/wordml" xmlns:w16cex="http://schemas.microsoft.com/office/word/2018/wordml/cex" xmlns:w16cid="http://schemas.microsoft.com/office/word/2016/wordml/cid" xmlns:w16="http://schemas.microsoft.com/office/word/2018/wordml" xmlns:w16se="http://schemas.microsoft.com/office/word/2015/wordml/symex" mc:Ignorable="w14 w15 w16se w16cid w16 w16cex">
   <w:docDefaults>
     <w:rPrDefault>
       <w:rPr>
@@ -11393,7 +11070,7 @@
       </w:pPr>
     </w:pPrDefault>
   </w:docDefaults>
-  <w:latentStyles w:defLockedState="0" w:defUIPriority="99" w:defSemiHidden="0" w:defUnhideWhenUsed="0" w:defQFormat="0" w:count="375">
+  <w:latentStyles w:defLockedState="0" w:defUIPriority="99" w:defSemiHidden="0" w:defUnhideWhenUsed="0" w:defQFormat="0" w:count="376">
     <w:lsdException w:name="Normal" w:uiPriority="0" w:qFormat="1"/>
     <w:lsdException w:name="heading 1" w:uiPriority="9" w:qFormat="1"/>
     <w:lsdException w:name="heading 2" w:semiHidden="1" w:uiPriority="9" w:unhideWhenUsed="1" w:qFormat="1"/>
@@ -11499,7 +11176,6 @@
     <w:lsdException w:name="HTML Sample" w:semiHidden="1" w:unhideWhenUsed="1"/>
     <w:lsdException w:name="HTML Typewriter" w:semiHidden="1" w:unhideWhenUsed="1"/>
     <w:lsdException w:name="HTML Variable" w:semiHidden="1" w:unhideWhenUsed="1"/>
-    <w:lsdException w:name="Normal Table" w:semiHidden="1" w:unhideWhenUsed="1"/>
     <w:lsdException w:name="annotation subject" w:semiHidden="1" w:unhideWhenUsed="1"/>
     <w:lsdException w:name="No List" w:semiHidden="1" w:unhideWhenUsed="1"/>
     <w:lsdException w:name="Outline List 1" w:semiHidden="1" w:unhideWhenUsed="1"/>
@@ -11546,10 +11222,8 @@
     <w:lsdException w:name="Table Subtle 2" w:semiHidden="1" w:unhideWhenUsed="1"/>
     <w:lsdException w:name="Table Web 1" w:semiHidden="1" w:unhideWhenUsed="1"/>
     <w:lsdException w:name="Table Web 2" w:semiHidden="1" w:unhideWhenUsed="1"/>
-    <w:lsdException w:name="Table Web 3" w:semiHidden="1" w:unhideWhenUsed="1"/>
     <w:lsdException w:name="Balloon Text" w:semiHidden="1" w:unhideWhenUsed="1"/>
     <w:lsdException w:name="Table Grid" w:uiPriority="39"/>
-    <w:lsdException w:name="Table Theme" w:semiHidden="1" w:unhideWhenUsed="1"/>
     <w:lsdException w:name="Placeholder Text" w:semiHidden="1"/>
     <w:lsdException w:name="No Spacing" w:uiPriority="1" w:qFormat="1"/>
     <w:lsdException w:name="Light Shading" w:uiPriority="60"/>
@@ -11769,6 +11443,7 @@
     <w:lsdException w:name="Smart Hyperlink" w:semiHidden="1" w:unhideWhenUsed="1"/>
     <w:lsdException w:name="Hashtag" w:semiHidden="1" w:unhideWhenUsed="1"/>
     <w:lsdException w:name="Unresolved Mention" w:semiHidden="1" w:unhideWhenUsed="1"/>
+    <w:lsdException w:name="Smart Link" w:semiHidden="1" w:unhideWhenUsed="1"/>
   </w:latentStyles>
   <w:style w:type="paragraph" w:default="1" w:styleId="Normal">
     <w:name w:val="Normal"/>

</xml_diff>